<commit_message>
try to update this doc
</commit_message>
<xml_diff>
--- a/Codewarrior Processor Expert使用.docx
+++ b/Codewarrior Processor Expert使用.docx
@@ -5,9 +5,6 @@
     <w:p>
       <w:pPr>
         <w:spacing w:line="220" w:lineRule="atLeast"/>
-        <w:rPr>
-          <w:rFonts w:hint="eastAsia"/>
-        </w:rPr>
       </w:pPr>
       <w:r>
         <w:rPr>
@@ -15,13 +12,16 @@
         </w:rPr>
         <w:t>创建新工程</w:t>
       </w:r>
-    </w:p>
-    <w:p>
-      <w:pPr>
-        <w:spacing w:line="220" w:lineRule="atLeast"/>
-        <w:rPr>
-          <w:rFonts w:hint="eastAsia"/>
-        </w:rPr>
+      <w:r>
+        <w:rPr>
+          <w:rFonts w:hint="eastAsia"/>
+        </w:rPr>
+        <w:t xml:space="preserve"> </w:t>
+      </w:r>
+    </w:p>
+    <w:p>
+      <w:pPr>
+        <w:spacing w:line="220" w:lineRule="atLeast"/>
       </w:pPr>
       <w:r>
         <w:rPr>
@@ -77,9 +77,6 @@
     <w:p>
       <w:pPr>
         <w:spacing w:line="220" w:lineRule="atLeast"/>
-        <w:rPr>
-          <w:rFonts w:hint="eastAsia"/>
-        </w:rPr>
       </w:pPr>
       <w:r>
         <w:rPr>
@@ -91,9 +88,6 @@
     <w:p>
       <w:pPr>
         <w:spacing w:line="220" w:lineRule="atLeast"/>
-        <w:rPr>
-          <w:rFonts w:hint="eastAsia"/>
-        </w:rPr>
       </w:pPr>
       <w:r>
         <w:t>F</w:t>
@@ -114,9 +108,6 @@
     <w:p>
       <w:pPr>
         <w:spacing w:line="220" w:lineRule="atLeast"/>
-        <w:rPr>
-          <w:rFonts w:hint="eastAsia"/>
-        </w:rPr>
       </w:pPr>
       <w:r>
         <w:t>P</w:t>
@@ -149,9 +140,6 @@
     <w:p>
       <w:pPr>
         <w:spacing w:line="220" w:lineRule="atLeast"/>
-        <w:rPr>
-          <w:rFonts w:hint="eastAsia"/>
-        </w:rPr>
       </w:pPr>
       <w:r>
         <w:rPr>
@@ -207,25 +195,16 @@
     <w:p>
       <w:pPr>
         <w:spacing w:line="220" w:lineRule="atLeast"/>
-        <w:rPr>
-          <w:rFonts w:hint="eastAsia"/>
-        </w:rPr>
-      </w:pPr>
-    </w:p>
-    <w:p>
-      <w:pPr>
-        <w:spacing w:line="220" w:lineRule="atLeast"/>
-        <w:rPr>
-          <w:rFonts w:hint="eastAsia"/>
-        </w:rPr>
-      </w:pPr>
-    </w:p>
-    <w:p>
-      <w:pPr>
-        <w:spacing w:line="220" w:lineRule="atLeast"/>
-        <w:rPr>
-          <w:rFonts w:hint="eastAsia"/>
-        </w:rPr>
+      </w:pPr>
+    </w:p>
+    <w:p>
+      <w:pPr>
+        <w:spacing w:line="220" w:lineRule="atLeast"/>
+      </w:pPr>
+    </w:p>
+    <w:p>
+      <w:pPr>
+        <w:spacing w:line="220" w:lineRule="atLeast"/>
       </w:pPr>
       <w:r>
         <w:rPr>
@@ -237,9 +216,6 @@
     <w:p>
       <w:pPr>
         <w:spacing w:line="220" w:lineRule="atLeast"/>
-        <w:rPr>
-          <w:rFonts w:hint="eastAsia"/>
-        </w:rPr>
       </w:pPr>
       <w:r>
         <w:rPr>
@@ -251,29 +227,12 @@
         <w:rPr>
           <w:rFonts w:hint="eastAsia"/>
         </w:rPr>
-        <w:t xml:space="preserve"> C </w:t>
-      </w:r>
-      <w:proofErr w:type="spellStart"/>
-      <w:r>
-        <w:rPr>
-          <w:rFonts w:hint="eastAsia"/>
-        </w:rPr>
-        <w:t>C</w:t>
-      </w:r>
-      <w:proofErr w:type="spellEnd"/>
-      <w:r>
-        <w:rPr>
-          <w:rFonts w:hint="eastAsia"/>
-        </w:rPr>
-        <w:t>++</w:t>
-      </w:r>
-    </w:p>
-    <w:p>
-      <w:pPr>
-        <w:spacing w:line="220" w:lineRule="atLeast"/>
-        <w:rPr>
-          <w:rFonts w:hint="eastAsia"/>
-        </w:rPr>
+        <w:t xml:space="preserve"> C C++</w:t>
+      </w:r>
+    </w:p>
+    <w:p>
+      <w:pPr>
+        <w:spacing w:line="220" w:lineRule="atLeast"/>
       </w:pPr>
       <w:r>
         <w:rPr>
@@ -329,9 +288,6 @@
     <w:p>
       <w:pPr>
         <w:spacing w:line="220" w:lineRule="atLeast"/>
-        <w:rPr>
-          <w:rFonts w:hint="eastAsia"/>
-        </w:rPr>
       </w:pPr>
       <w:r>
         <w:rPr>
@@ -343,9 +299,6 @@
     <w:p>
       <w:pPr>
         <w:spacing w:line="220" w:lineRule="atLeast"/>
-        <w:rPr>
-          <w:rFonts w:hint="eastAsia"/>
-        </w:rPr>
       </w:pPr>
       <w:r>
         <w:rPr>
@@ -401,57 +354,36 @@
     <w:p>
       <w:pPr>
         <w:spacing w:line="220" w:lineRule="atLeast"/>
-        <w:rPr>
-          <w:rFonts w:hint="eastAsia"/>
-        </w:rPr>
-      </w:pPr>
-    </w:p>
-    <w:p>
-      <w:pPr>
-        <w:spacing w:line="220" w:lineRule="atLeast"/>
-        <w:rPr>
-          <w:rFonts w:hint="eastAsia"/>
-        </w:rPr>
-      </w:pPr>
-    </w:p>
-    <w:p>
-      <w:pPr>
-        <w:spacing w:line="220" w:lineRule="atLeast"/>
-        <w:rPr>
-          <w:rFonts w:hint="eastAsia"/>
-        </w:rPr>
-      </w:pPr>
-    </w:p>
-    <w:p>
-      <w:pPr>
-        <w:spacing w:line="220" w:lineRule="atLeast"/>
-        <w:rPr>
-          <w:rFonts w:hint="eastAsia"/>
-        </w:rPr>
-      </w:pPr>
-    </w:p>
-    <w:p>
-      <w:pPr>
-        <w:spacing w:line="220" w:lineRule="atLeast"/>
-        <w:rPr>
-          <w:rFonts w:hint="eastAsia"/>
-        </w:rPr>
-      </w:pPr>
-    </w:p>
-    <w:p>
-      <w:pPr>
-        <w:spacing w:line="220" w:lineRule="atLeast"/>
-        <w:rPr>
-          <w:rFonts w:hint="eastAsia"/>
-        </w:rPr>
-      </w:pPr>
-    </w:p>
-    <w:p>
-      <w:pPr>
-        <w:spacing w:line="220" w:lineRule="atLeast"/>
-        <w:rPr>
-          <w:rFonts w:hint="eastAsia"/>
-        </w:rPr>
+      </w:pPr>
+    </w:p>
+    <w:p>
+      <w:pPr>
+        <w:spacing w:line="220" w:lineRule="atLeast"/>
+      </w:pPr>
+    </w:p>
+    <w:p>
+      <w:pPr>
+        <w:spacing w:line="220" w:lineRule="atLeast"/>
+      </w:pPr>
+    </w:p>
+    <w:p>
+      <w:pPr>
+        <w:spacing w:line="220" w:lineRule="atLeast"/>
+      </w:pPr>
+    </w:p>
+    <w:p>
+      <w:pPr>
+        <w:spacing w:line="220" w:lineRule="atLeast"/>
+      </w:pPr>
+    </w:p>
+    <w:p>
+      <w:pPr>
+        <w:spacing w:line="220" w:lineRule="atLeast"/>
+      </w:pPr>
+    </w:p>
+    <w:p>
+      <w:pPr>
+        <w:spacing w:line="220" w:lineRule="atLeast"/>
       </w:pPr>
       <w:r>
         <w:rPr>
@@ -463,9 +395,6 @@
     <w:p>
       <w:pPr>
         <w:spacing w:line="220" w:lineRule="atLeast"/>
-        <w:rPr>
-          <w:rFonts w:hint="eastAsia"/>
-        </w:rPr>
       </w:pPr>
       <w:r>
         <w:rPr>
@@ -483,9 +412,6 @@
     <w:p>
       <w:pPr>
         <w:spacing w:line="220" w:lineRule="atLeast"/>
-        <w:rPr>
-          <w:rFonts w:hint="eastAsia"/>
-        </w:rPr>
       </w:pPr>
       <w:r>
         <w:t>D</w:t>
@@ -506,9 +432,6 @@
     <w:p>
       <w:pPr>
         <w:spacing w:line="220" w:lineRule="atLeast"/>
-        <w:rPr>
-          <w:rFonts w:hint="eastAsia"/>
-        </w:rPr>
       </w:pPr>
       <w:r>
         <w:t>P</w:t>
@@ -529,9 +452,6 @@
     <w:p>
       <w:pPr>
         <w:spacing w:line="220" w:lineRule="atLeast"/>
-        <w:rPr>
-          <w:rFonts w:hint="eastAsia"/>
-        </w:rPr>
       </w:pPr>
       <w:r>
         <w:rPr>
@@ -587,89 +507,56 @@
     <w:p>
       <w:pPr>
         <w:spacing w:line="220" w:lineRule="atLeast"/>
-        <w:rPr>
-          <w:rFonts w:hint="eastAsia"/>
-        </w:rPr>
-      </w:pPr>
-    </w:p>
-    <w:p>
-      <w:pPr>
-        <w:spacing w:line="220" w:lineRule="atLeast"/>
-        <w:rPr>
-          <w:rFonts w:hint="eastAsia"/>
-        </w:rPr>
-      </w:pPr>
-    </w:p>
-    <w:p>
-      <w:pPr>
-        <w:spacing w:line="220" w:lineRule="atLeast"/>
-        <w:rPr>
-          <w:rFonts w:hint="eastAsia"/>
-        </w:rPr>
-      </w:pPr>
-    </w:p>
-    <w:p>
-      <w:pPr>
-        <w:spacing w:line="220" w:lineRule="atLeast"/>
-        <w:rPr>
-          <w:rFonts w:hint="eastAsia"/>
-        </w:rPr>
-      </w:pPr>
-    </w:p>
-    <w:p>
-      <w:pPr>
-        <w:spacing w:line="220" w:lineRule="atLeast"/>
-        <w:rPr>
-          <w:rFonts w:hint="eastAsia"/>
-        </w:rPr>
-      </w:pPr>
-    </w:p>
-    <w:p>
-      <w:pPr>
-        <w:spacing w:line="220" w:lineRule="atLeast"/>
-        <w:rPr>
-          <w:rFonts w:hint="eastAsia"/>
-        </w:rPr>
-      </w:pPr>
-    </w:p>
-    <w:p>
-      <w:pPr>
-        <w:spacing w:line="220" w:lineRule="atLeast"/>
-        <w:rPr>
-          <w:rFonts w:hint="eastAsia"/>
-        </w:rPr>
-      </w:pPr>
-    </w:p>
-    <w:p>
-      <w:pPr>
-        <w:spacing w:line="220" w:lineRule="atLeast"/>
-        <w:rPr>
-          <w:rFonts w:hint="eastAsia"/>
-        </w:rPr>
-      </w:pPr>
-    </w:p>
-    <w:p>
-      <w:pPr>
-        <w:spacing w:line="220" w:lineRule="atLeast"/>
-        <w:rPr>
-          <w:rFonts w:hint="eastAsia"/>
-        </w:rPr>
-      </w:pPr>
-    </w:p>
-    <w:p>
-      <w:pPr>
-        <w:spacing w:line="220" w:lineRule="atLeast"/>
-        <w:rPr>
-          <w:rFonts w:hint="eastAsia"/>
-        </w:rPr>
-      </w:pPr>
-    </w:p>
-    <w:p>
-      <w:pPr>
-        <w:spacing w:line="220" w:lineRule="atLeast"/>
-        <w:rPr>
-          <w:rFonts w:hint="eastAsia"/>
-        </w:rPr>
+      </w:pPr>
+    </w:p>
+    <w:p>
+      <w:pPr>
+        <w:spacing w:line="220" w:lineRule="atLeast"/>
+      </w:pPr>
+    </w:p>
+    <w:p>
+      <w:pPr>
+        <w:spacing w:line="220" w:lineRule="atLeast"/>
+      </w:pPr>
+    </w:p>
+    <w:p>
+      <w:pPr>
+        <w:spacing w:line="220" w:lineRule="atLeast"/>
+      </w:pPr>
+    </w:p>
+    <w:p>
+      <w:pPr>
+        <w:spacing w:line="220" w:lineRule="atLeast"/>
+      </w:pPr>
+    </w:p>
+    <w:p>
+      <w:pPr>
+        <w:spacing w:line="220" w:lineRule="atLeast"/>
+      </w:pPr>
+    </w:p>
+    <w:p>
+      <w:pPr>
+        <w:spacing w:line="220" w:lineRule="atLeast"/>
+      </w:pPr>
+    </w:p>
+    <w:p>
+      <w:pPr>
+        <w:spacing w:line="220" w:lineRule="atLeast"/>
+      </w:pPr>
+    </w:p>
+    <w:p>
+      <w:pPr>
+        <w:spacing w:line="220" w:lineRule="atLeast"/>
+      </w:pPr>
+    </w:p>
+    <w:p>
+      <w:pPr>
+        <w:spacing w:line="220" w:lineRule="atLeast"/>
+      </w:pPr>
+    </w:p>
+    <w:p>
+      <w:pPr>
+        <w:spacing w:line="220" w:lineRule="atLeast"/>
       </w:pPr>
       <w:r>
         <w:rPr>
@@ -682,9 +569,6 @@
     <w:p>
       <w:pPr>
         <w:spacing w:line="220" w:lineRule="atLeast"/>
-        <w:rPr>
-          <w:rFonts w:hint="eastAsia"/>
-        </w:rPr>
       </w:pPr>
       <w:r>
         <w:rPr>
@@ -702,9 +586,6 @@
     <w:p>
       <w:pPr>
         <w:spacing w:line="220" w:lineRule="atLeast"/>
-        <w:rPr>
-          <w:rFonts w:hint="eastAsia"/>
-        </w:rPr>
       </w:pPr>
       <w:r>
         <w:rPr>
@@ -728,9 +609,6 @@
     <w:p>
       <w:pPr>
         <w:spacing w:line="220" w:lineRule="atLeast"/>
-        <w:rPr>
-          <w:rFonts w:hint="eastAsia"/>
-        </w:rPr>
       </w:pPr>
       <w:r>
         <w:rPr>
@@ -742,9 +620,6 @@
     <w:p>
       <w:pPr>
         <w:spacing w:line="220" w:lineRule="atLeast"/>
-        <w:rPr>
-          <w:rFonts w:hint="eastAsia"/>
-        </w:rPr>
       </w:pPr>
       <w:r>
         <w:rPr>
@@ -756,9 +631,6 @@
     <w:p>
       <w:pPr>
         <w:spacing w:line="220" w:lineRule="atLeast"/>
-        <w:rPr>
-          <w:rFonts w:hint="eastAsia"/>
-        </w:rPr>
       </w:pPr>
       <w:r>
         <w:rPr>
@@ -800,9 +672,6 @@
     <w:p>
       <w:pPr>
         <w:spacing w:line="220" w:lineRule="atLeast"/>
-        <w:rPr>
-          <w:rFonts w:hint="eastAsia"/>
-        </w:rPr>
       </w:pPr>
       <w:r>
         <w:rPr>
@@ -862,9 +731,6 @@
     <w:p>
       <w:pPr>
         <w:spacing w:line="220" w:lineRule="atLeast"/>
-        <w:rPr>
-          <w:rFonts w:hint="eastAsia"/>
-        </w:rPr>
       </w:pPr>
       <w:r>
         <w:rPr>
@@ -894,9 +760,6 @@
     <w:p>
       <w:pPr>
         <w:spacing w:line="220" w:lineRule="atLeast"/>
-        <w:rPr>
-          <w:rFonts w:hint="eastAsia"/>
-        </w:rPr>
       </w:pPr>
       <w:r>
         <w:rPr>
@@ -926,9 +789,6 @@
     <w:p>
       <w:pPr>
         <w:spacing w:line="220" w:lineRule="atLeast"/>
-        <w:rPr>
-          <w:rFonts w:hint="eastAsia"/>
-        </w:rPr>
       </w:pPr>
       <w:r>
         <w:rPr>
@@ -940,9 +800,6 @@
     <w:p>
       <w:pPr>
         <w:spacing w:line="220" w:lineRule="atLeast"/>
-        <w:rPr>
-          <w:rFonts w:hint="eastAsia"/>
-        </w:rPr>
       </w:pPr>
       <w:r>
         <w:rPr>
@@ -999,9 +856,6 @@
     <w:p>
       <w:pPr>
         <w:spacing w:line="220" w:lineRule="atLeast"/>
-        <w:rPr>
-          <w:rFonts w:hint="eastAsia"/>
-        </w:rPr>
       </w:pPr>
       <w:r>
         <w:rPr>
@@ -1079,9 +933,6 @@
     <w:p>
       <w:pPr>
         <w:spacing w:line="220" w:lineRule="atLeast"/>
-        <w:rPr>
-          <w:rFonts w:hint="eastAsia"/>
-        </w:rPr>
       </w:pPr>
       <w:r>
         <w:rPr>
@@ -1138,17 +989,11 @@
     <w:p>
       <w:pPr>
         <w:spacing w:line="220" w:lineRule="atLeast"/>
-        <w:rPr>
-          <w:rFonts w:hint="eastAsia"/>
-        </w:rPr>
-      </w:pPr>
-    </w:p>
-    <w:p>
-      <w:pPr>
-        <w:spacing w:line="220" w:lineRule="atLeast"/>
-        <w:rPr>
-          <w:rFonts w:hint="eastAsia"/>
-        </w:rPr>
+      </w:pPr>
+    </w:p>
+    <w:p>
+      <w:pPr>
+        <w:spacing w:line="220" w:lineRule="atLeast"/>
       </w:pPr>
       <w:r>
         <w:rPr>
@@ -1161,9 +1006,6 @@
     <w:p>
       <w:pPr>
         <w:spacing w:line="220" w:lineRule="atLeast"/>
-        <w:rPr>
-          <w:rFonts w:hint="eastAsia"/>
-        </w:rPr>
       </w:pPr>
       <w:r>
         <w:rPr>
@@ -1220,9 +1062,6 @@
     <w:p>
       <w:pPr>
         <w:spacing w:line="220" w:lineRule="atLeast"/>
-        <w:rPr>
-          <w:rFonts w:hint="eastAsia"/>
-        </w:rPr>
       </w:pPr>
     </w:p>
     <w:p>

</xml_diff>